<commit_message>
Created the database structure, an admin page, a page which displays the puzzles and inside this page, an option for discussing the topics. The user are now able to express their opinions.
</commit_message>
<xml_diff>
--- a/Aporia.docx
+++ b/Aporia.docx
@@ -44,13 +44,8 @@
         <w:t xml:space="preserve"> </w:t>
       </w:r>
       <w:proofErr w:type="spellStart"/>
-      <w:proofErr w:type="gramStart"/>
-      <w:r>
-        <w:t>html,css</w:t>
-      </w:r>
-      <w:proofErr w:type="gramEnd"/>
-      <w:r>
-        <w:t>,js</w:t>
+      <w:r>
+        <w:t>html,css,js</w:t>
       </w:r>
       <w:proofErr w:type="spellEnd"/>
       <w:r>
@@ -63,7 +58,7 @@
     <w:p>
       <w:r>
         <w:pict w14:anchorId="5B872D59">
-          <v:rect id="_x0000_i1085" style="width:0;height:1.5pt" o:hralign="center" o:hrstd="t" o:hr="t" fillcolor="#a0a0a0" stroked="f"/>
+          <v:rect id="_x0000_i1025" style="width:0;height:1.5pt" o:hralign="center" o:hrstd="t" o:hr="t" fillcolor="#a0a0a0" stroked="f"/>
         </w:pict>
       </w:r>
     </w:p>
@@ -118,7 +113,7 @@
     <w:p>
       <w:r>
         <w:pict w14:anchorId="6BE3A08C">
-          <v:rect id="_x0000_i1086" style="width:0;height:1.5pt" o:hralign="center" o:hrstd="t" o:hr="t" fillcolor="#a0a0a0" stroked="f"/>
+          <v:rect id="_x0000_i1026" style="width:0;height:1.5pt" o:hralign="center" o:hrstd="t" o:hr="t" fillcolor="#a0a0a0" stroked="f"/>
         </w:pict>
       </w:r>
     </w:p>
@@ -293,7 +288,7 @@
     <w:p>
       <w:r>
         <w:pict w14:anchorId="1693064F">
-          <v:rect id="_x0000_i1087" style="width:0;height:1.5pt" o:hralign="center" o:hrstd="t" o:hr="t" fillcolor="#a0a0a0" stroked="f"/>
+          <v:rect id="_x0000_i1027" style="width:0;height:1.5pt" o:hralign="center" o:hrstd="t" o:hr="t" fillcolor="#a0a0a0" stroked="f"/>
         </w:pict>
       </w:r>
     </w:p>
@@ -469,7 +464,7 @@
     <w:p>
       <w:r>
         <w:pict w14:anchorId="2165CA76">
-          <v:rect id="_x0000_i1088" style="width:0;height:1.5pt" o:hralign="center" o:hrstd="t" o:hr="t" fillcolor="#a0a0a0" stroked="f"/>
+          <v:rect id="_x0000_i1028" style="width:0;height:1.5pt" o:hralign="center" o:hrstd="t" o:hr="t" fillcolor="#a0a0a0" stroked="f"/>
         </w:pict>
       </w:r>
     </w:p>
@@ -570,7 +565,7 @@
     <w:p>
       <w:r>
         <w:pict w14:anchorId="5914C876">
-          <v:rect id="_x0000_i1089" style="width:0;height:1.5pt" o:hralign="center" o:hrstd="t" o:hr="t" fillcolor="#a0a0a0" stroked="f"/>
+          <v:rect id="_x0000_i1029" style="width:0;height:1.5pt" o:hralign="center" o:hrstd="t" o:hr="t" fillcolor="#a0a0a0" stroked="f"/>
         </w:pict>
       </w:r>
     </w:p>
@@ -670,7 +665,7 @@
     <w:p>
       <w:r>
         <w:pict w14:anchorId="0D5B4E88">
-          <v:rect id="_x0000_i1090" style="width:0;height:1.5pt" o:hralign="center" o:hrstd="t" o:hr="t" fillcolor="#a0a0a0" stroked="f"/>
+          <v:rect id="_x0000_i1030" style="width:0;height:1.5pt" o:hralign="center" o:hrstd="t" o:hr="t" fillcolor="#a0a0a0" stroked="f"/>
         </w:pict>
       </w:r>
     </w:p>
@@ -910,7 +905,7 @@
     <w:p>
       <w:r>
         <w:pict w14:anchorId="02E06DF5">
-          <v:rect id="_x0000_i1091" style="width:0;height:1.5pt" o:hralign="center" o:hrstd="t" o:hr="t" fillcolor="#a0a0a0" stroked="f"/>
+          <v:rect id="_x0000_i1031" style="width:0;height:1.5pt" o:hralign="center" o:hrstd="t" o:hr="t" fillcolor="#a0a0a0" stroked="f"/>
         </w:pict>
       </w:r>
     </w:p>
@@ -1027,6 +1022,17 @@
       <w:r>
         <w:t>email</w:t>
       </w:r>
+      <w:r>
+        <w:t xml:space="preserve"> [</w:t>
+      </w:r>
+      <w:proofErr w:type="spellStart"/>
+      <w:r>
+        <w:t>string</w:t>
+      </w:r>
+      <w:proofErr w:type="spellEnd"/>
+      <w:r>
+        <w:t>]</w:t>
+      </w:r>
     </w:p>
     <w:p>
       <w:pPr>
@@ -1040,6 +1046,17 @@
         <w:t>uid</w:t>
       </w:r>
       <w:proofErr w:type="spellEnd"/>
+      <w:r>
+        <w:t xml:space="preserve"> [</w:t>
+      </w:r>
+      <w:proofErr w:type="spellStart"/>
+      <w:r>
+        <w:t>string</w:t>
+      </w:r>
+      <w:proofErr w:type="spellEnd"/>
+      <w:r>
+        <w:t>]</w:t>
+      </w:r>
     </w:p>
     <w:p>
       <w:pPr>
@@ -1048,9 +1065,185 @@
           <w:numId w:val="11"/>
         </w:numPr>
       </w:pPr>
-      <w:r>
-        <w:t>létrehozás dátuma</w:t>
-      </w:r>
+      <w:proofErr w:type="spellStart"/>
+      <w:r>
+        <w:t>createdAt</w:t>
+      </w:r>
+      <w:proofErr w:type="spellEnd"/>
+      <w:r>
+        <w:t xml:space="preserve"> [</w:t>
+      </w:r>
+      <w:proofErr w:type="spellStart"/>
+      <w:r>
+        <w:t>string</w:t>
+      </w:r>
+      <w:proofErr w:type="spellEnd"/>
+      <w:r>
+        <w:t>]</w:t>
+      </w:r>
+    </w:p>
+    <w:p>
+      <w:pPr>
+        <w:numPr>
+          <w:ilvl w:val="2"/>
+          <w:numId w:val="11"/>
+        </w:numPr>
+      </w:pPr>
+      <w:proofErr w:type="spellStart"/>
+      <w:r>
+        <w:t>chooseRed</w:t>
+      </w:r>
+      <w:proofErr w:type="spellEnd"/>
+      <w:r>
+        <w:t xml:space="preserve"> [int]</w:t>
+      </w:r>
+    </w:p>
+    <w:p>
+      <w:pPr>
+        <w:numPr>
+          <w:ilvl w:val="2"/>
+          <w:numId w:val="11"/>
+        </w:numPr>
+      </w:pPr>
+      <w:proofErr w:type="spellStart"/>
+      <w:r>
+        <w:t>chooseBlue</w:t>
+      </w:r>
+      <w:proofErr w:type="spellEnd"/>
+      <w:r>
+        <w:t xml:space="preserve"> [int]</w:t>
+      </w:r>
+    </w:p>
+    <w:p>
+      <w:pPr>
+        <w:numPr>
+          <w:ilvl w:val="2"/>
+          <w:numId w:val="11"/>
+        </w:numPr>
+      </w:pPr>
+      <w:proofErr w:type="spellStart"/>
+      <w:r>
+        <w:t>comments</w:t>
+      </w:r>
+      <w:proofErr w:type="spellEnd"/>
+      <w:r>
+        <w:t xml:space="preserve"> [map] -&gt; comment</w:t>
+      </w:r>
+      <w:r>
+        <w:t xml:space="preserve">(1, 2, 3 </w:t>
+      </w:r>
+      <w:proofErr w:type="spellStart"/>
+      <w:r>
+        <w:t>then</w:t>
+      </w:r>
+      <w:proofErr w:type="spellEnd"/>
+      <w:r>
+        <w:t xml:space="preserve"> </w:t>
+      </w:r>
+      <w:proofErr w:type="spellStart"/>
+      <w:r>
+        <w:t>so</w:t>
+      </w:r>
+      <w:proofErr w:type="spellEnd"/>
+      <w:r>
+        <w:t xml:space="preserve"> </w:t>
+      </w:r>
+      <w:proofErr w:type="spellStart"/>
+      <w:r>
+        <w:t>on</w:t>
+      </w:r>
+      <w:proofErr w:type="spellEnd"/>
+      <w:r>
+        <w:t xml:space="preserve">) [map] -&gt; </w:t>
+      </w:r>
+      <w:proofErr w:type="spellStart"/>
+      <w:r>
+        <w:t>likes</w:t>
+      </w:r>
+      <w:proofErr w:type="spellEnd"/>
+      <w:r>
+        <w:t xml:space="preserve"> (int), </w:t>
+      </w:r>
+      <w:proofErr w:type="spellStart"/>
+      <w:r>
+        <w:t>questionID</w:t>
+      </w:r>
+      <w:proofErr w:type="spellEnd"/>
+    </w:p>
+    <w:p>
+      <w:pPr>
+        <w:numPr>
+          <w:ilvl w:val="2"/>
+          <w:numId w:val="11"/>
+        </w:numPr>
+      </w:pPr>
+      <w:proofErr w:type="spellStart"/>
+      <w:r>
+        <w:t>answers</w:t>
+      </w:r>
+      <w:proofErr w:type="spellEnd"/>
+      <w:r>
+        <w:t xml:space="preserve"> [map] -&gt; </w:t>
+      </w:r>
+      <w:r>
+        <w:t xml:space="preserve">comment(1, 2, 3 </w:t>
+      </w:r>
+      <w:proofErr w:type="spellStart"/>
+      <w:r>
+        <w:t>then</w:t>
+      </w:r>
+      <w:proofErr w:type="spellEnd"/>
+      <w:r>
+        <w:t xml:space="preserve"> </w:t>
+      </w:r>
+      <w:proofErr w:type="spellStart"/>
+      <w:r>
+        <w:t>so</w:t>
+      </w:r>
+      <w:proofErr w:type="spellEnd"/>
+      <w:r>
+        <w:t xml:space="preserve"> </w:t>
+      </w:r>
+      <w:proofErr w:type="spellStart"/>
+      <w:r>
+        <w:t>on</w:t>
+      </w:r>
+      <w:proofErr w:type="spellEnd"/>
+      <w:r>
+        <w:t xml:space="preserve">) [map] -&gt; </w:t>
+      </w:r>
+      <w:proofErr w:type="spellStart"/>
+      <w:r>
+        <w:t>likes</w:t>
+      </w:r>
+      <w:proofErr w:type="spellEnd"/>
+      <w:r>
+        <w:t xml:space="preserve"> (int), </w:t>
+      </w:r>
+      <w:proofErr w:type="spellStart"/>
+      <w:r>
+        <w:t>questionID</w:t>
+      </w:r>
+      <w:proofErr w:type="spellEnd"/>
+      <w:r>
+        <w:t xml:space="preserve"> [</w:t>
+      </w:r>
+      <w:proofErr w:type="spellStart"/>
+      <w:r>
+        <w:t>string</w:t>
+      </w:r>
+      <w:proofErr w:type="spellEnd"/>
+      <w:r>
+        <w:t>]</w:t>
+      </w:r>
+    </w:p>
+    <w:p>
+      <w:pPr>
+        <w:numPr>
+          <w:ilvl w:val="2"/>
+          <w:numId w:val="11"/>
+        </w:numPr>
+      </w:pPr>
     </w:p>
     <w:p>
       <w:pPr>
@@ -1126,8 +1319,43 @@
           <w:numId w:val="11"/>
         </w:numPr>
       </w:pPr>
-      <w:r>
-        <w:t>Dokumentum neve: kérdés ID (4 karakteres)</w:t>
+      <w:proofErr w:type="spellStart"/>
+      <w:r>
+        <w:t>D</w:t>
+      </w:r>
+      <w:r>
+        <w:t>oc</w:t>
+      </w:r>
+      <w:proofErr w:type="spellEnd"/>
+      <w:r>
+        <w:t xml:space="preserve"> </w:t>
+      </w:r>
+      <w:proofErr w:type="spellStart"/>
+      <w:r>
+        <w:t>name</w:t>
+      </w:r>
+      <w:proofErr w:type="spellEnd"/>
+      <w:r>
+        <w:t xml:space="preserve">: </w:t>
+      </w:r>
+      <w:proofErr w:type="spellStart"/>
+      <w:r>
+        <w:t>questionID</w:t>
+      </w:r>
+      <w:proofErr w:type="spellEnd"/>
+      <w:r>
+        <w:t xml:space="preserve"> </w:t>
+      </w:r>
+      <w:r>
+        <w:t>[</w:t>
+      </w:r>
+      <w:proofErr w:type="spellStart"/>
+      <w:r>
+        <w:t>string</w:t>
+      </w:r>
+      <w:proofErr w:type="spellEnd"/>
+      <w:r>
+        <w:t>]</w:t>
       </w:r>
     </w:p>
     <w:p>
@@ -1139,12 +1367,14 @@
       </w:pPr>
       <w:proofErr w:type="spellStart"/>
       <w:r>
-        <w:lastRenderedPageBreak/>
         <w:t>Field</w:t>
       </w:r>
-      <w:proofErr w:type="spellEnd"/>
-      <w:r>
-        <w:t>-ek:</w:t>
+      <w:r>
+        <w:t>s</w:t>
+      </w:r>
+      <w:proofErr w:type="spellEnd"/>
+      <w:r>
+        <w:t>:</w:t>
       </w:r>
     </w:p>
     <w:p>
@@ -1154,8 +1384,24 @@
           <w:numId w:val="11"/>
         </w:numPr>
       </w:pPr>
-      <w:r>
-        <w:t>kérdés szövege</w:t>
+      <w:proofErr w:type="spellStart"/>
+      <w:r>
+        <w:t>puzzleText</w:t>
+      </w:r>
+      <w:proofErr w:type="spellEnd"/>
+      <w:r>
+        <w:t xml:space="preserve"> </w:t>
+      </w:r>
+      <w:r>
+        <w:t>[</w:t>
+      </w:r>
+      <w:proofErr w:type="spellStart"/>
+      <w:r>
+        <w:t>string</w:t>
+      </w:r>
+      <w:proofErr w:type="spellEnd"/>
+      <w:r>
+        <w:t>]</w:t>
       </w:r>
     </w:p>
     <w:p>
@@ -1165,16 +1411,21 @@
           <w:numId w:val="11"/>
         </w:numPr>
       </w:pPr>
-      <w:r>
-        <w:t xml:space="preserve">kategória (paradoxon, etikai </w:t>
-      </w:r>
-      <w:proofErr w:type="gramStart"/>
-      <w:r>
-        <w:t>kérdés,</w:t>
-      </w:r>
-      <w:proofErr w:type="gramEnd"/>
-      <w:r>
-        <w:t xml:space="preserve"> stb.)</w:t>
+      <w:proofErr w:type="spellStart"/>
+      <w:r>
+        <w:t>puzzleTitle</w:t>
+      </w:r>
+      <w:proofErr w:type="spellEnd"/>
+      <w:r>
+        <w:t xml:space="preserve"> [</w:t>
+      </w:r>
+      <w:proofErr w:type="spellStart"/>
+      <w:r>
+        <w:t>string</w:t>
+      </w:r>
+      <w:proofErr w:type="spellEnd"/>
+      <w:r>
+        <w:t>]</w:t>
       </w:r>
     </w:p>
     <w:p>
@@ -1184,13 +1435,68 @@
           <w:numId w:val="11"/>
         </w:numPr>
       </w:pPr>
-      <w:proofErr w:type="gramStart"/>
-      <w:r>
-        <w:t>válasz típus</w:t>
-      </w:r>
-      <w:proofErr w:type="gramEnd"/>
-      <w:r>
-        <w:t xml:space="preserve"> (szöveges / szavazós / kombinált)</w:t>
+      <w:proofErr w:type="spellStart"/>
+      <w:r>
+        <w:t>category</w:t>
+      </w:r>
+      <w:proofErr w:type="spellEnd"/>
+      <w:r>
+        <w:t xml:space="preserve"> </w:t>
+      </w:r>
+      <w:r>
+        <w:t xml:space="preserve"> [</w:t>
+      </w:r>
+      <w:proofErr w:type="spellStart"/>
+      <w:r>
+        <w:t>string</w:t>
+      </w:r>
+      <w:proofErr w:type="spellEnd"/>
+      <w:r>
+        <w:t xml:space="preserve">] </w:t>
+      </w:r>
+      <w:r>
+        <w:t>(</w:t>
+      </w:r>
+      <w:proofErr w:type="spellStart"/>
+      <w:r>
+        <w:t>categories</w:t>
+      </w:r>
+      <w:proofErr w:type="spellEnd"/>
+      <w:r>
+        <w:t xml:space="preserve"> </w:t>
+      </w:r>
+      <w:proofErr w:type="spellStart"/>
+      <w:r>
+        <w:t>are:</w:t>
+      </w:r>
+      <w:r>
+        <w:t>paradoxon</w:t>
+      </w:r>
+      <w:proofErr w:type="spellEnd"/>
+      <w:r>
+        <w:t>,</w:t>
+      </w:r>
+      <w:r>
+        <w:t xml:space="preserve"> </w:t>
+      </w:r>
+      <w:proofErr w:type="spellStart"/>
+      <w:r>
+        <w:t>wouldyourather</w:t>
+      </w:r>
+      <w:proofErr w:type="spellEnd"/>
+      <w:r>
+        <w:t>,</w:t>
+      </w:r>
+      <w:r>
+        <w:t xml:space="preserve"> </w:t>
+      </w:r>
+      <w:proofErr w:type="spellStart"/>
+      <w:r>
+        <w:t>statement</w:t>
+      </w:r>
+      <w:proofErr w:type="spellEnd"/>
+      <w:r>
+        <w:t>)</w:t>
       </w:r>
     </w:p>
     <w:p>
@@ -1200,8 +1506,21 @@
           <w:numId w:val="11"/>
         </w:numPr>
       </w:pPr>
-      <w:r>
-        <w:t>létrehozás dátuma</w:t>
+      <w:proofErr w:type="spellStart"/>
+      <w:r>
+        <w:t>createdAt</w:t>
+      </w:r>
+      <w:proofErr w:type="spellEnd"/>
+      <w:r>
+        <w:t xml:space="preserve"> [</w:t>
+      </w:r>
+      <w:proofErr w:type="spellStart"/>
+      <w:r>
+        <w:t>string</w:t>
+      </w:r>
+      <w:proofErr w:type="spellEnd"/>
+      <w:r>
+        <w:t>]</w:t>
       </w:r>
     </w:p>
     <w:p>
@@ -1211,8 +1530,37 @@
           <w:numId w:val="11"/>
         </w:numPr>
       </w:pPr>
-      <w:r>
-        <w:t>szavazatok száma választási lehetőségenként</w:t>
+      <w:proofErr w:type="spellStart"/>
+      <w:r>
+        <w:t>agreedNumber</w:t>
+      </w:r>
+      <w:proofErr w:type="spellEnd"/>
+      <w:r>
+        <w:t xml:space="preserve"> [int] (</w:t>
+      </w:r>
+      <w:proofErr w:type="spellStart"/>
+      <w:r>
+        <w:t>if</w:t>
+      </w:r>
+      <w:proofErr w:type="spellEnd"/>
+      <w:r>
+        <w:t xml:space="preserve"> </w:t>
+      </w:r>
+      <w:proofErr w:type="spellStart"/>
+      <w:r>
+        <w:t>category</w:t>
+      </w:r>
+      <w:proofErr w:type="spellEnd"/>
+      <w:r>
+        <w:t xml:space="preserve"> == </w:t>
+      </w:r>
+      <w:proofErr w:type="spellStart"/>
+      <w:r>
+        <w:t>statement</w:t>
+      </w:r>
+      <w:proofErr w:type="spellEnd"/>
+      <w:r>
+        <w:t>)</w:t>
       </w:r>
     </w:p>
     <w:p>
@@ -1222,8 +1570,403 @@
           <w:numId w:val="11"/>
         </w:numPr>
       </w:pPr>
-      <w:r>
-        <w:t>szöveges válaszok (felhasználónév, dátum, like, válaszokra érkező válaszok)</w:t>
+      <w:proofErr w:type="spellStart"/>
+      <w:r>
+        <w:t>disagreedNumber</w:t>
+      </w:r>
+      <w:proofErr w:type="spellEnd"/>
+      <w:r>
+        <w:t xml:space="preserve"> [int] (</w:t>
+      </w:r>
+      <w:proofErr w:type="spellStart"/>
+      <w:r>
+        <w:t>if</w:t>
+      </w:r>
+      <w:proofErr w:type="spellEnd"/>
+      <w:r>
+        <w:t xml:space="preserve"> </w:t>
+      </w:r>
+      <w:proofErr w:type="spellStart"/>
+      <w:r>
+        <w:t>category</w:t>
+      </w:r>
+      <w:proofErr w:type="spellEnd"/>
+      <w:r>
+        <w:t xml:space="preserve"> == </w:t>
+      </w:r>
+      <w:proofErr w:type="spellStart"/>
+      <w:r>
+        <w:t>statement</w:t>
+      </w:r>
+      <w:proofErr w:type="spellEnd"/>
+      <w:r>
+        <w:t>)</w:t>
+      </w:r>
+    </w:p>
+    <w:p>
+      <w:pPr>
+        <w:numPr>
+          <w:ilvl w:val="2"/>
+          <w:numId w:val="11"/>
+        </w:numPr>
+      </w:pPr>
+      <w:proofErr w:type="spellStart"/>
+      <w:r>
+        <w:t>optionRed</w:t>
+      </w:r>
+      <w:proofErr w:type="spellEnd"/>
+      <w:r>
+        <w:t xml:space="preserve"> [</w:t>
+      </w:r>
+      <w:proofErr w:type="spellStart"/>
+      <w:r>
+        <w:t>string</w:t>
+      </w:r>
+      <w:proofErr w:type="spellEnd"/>
+      <w:r>
+        <w:t xml:space="preserve">] </w:t>
+      </w:r>
+      <w:r>
+        <w:t>(</w:t>
+      </w:r>
+      <w:proofErr w:type="spellStart"/>
+      <w:r>
+        <w:t>if</w:t>
+      </w:r>
+      <w:proofErr w:type="spellEnd"/>
+      <w:r>
+        <w:t xml:space="preserve"> </w:t>
+      </w:r>
+      <w:proofErr w:type="spellStart"/>
+      <w:r>
+        <w:t>category</w:t>
+      </w:r>
+      <w:proofErr w:type="spellEnd"/>
+      <w:r>
+        <w:t xml:space="preserve"> == </w:t>
+      </w:r>
+      <w:proofErr w:type="spellStart"/>
+      <w:r>
+        <w:t>wouldyourather</w:t>
+      </w:r>
+      <w:proofErr w:type="spellEnd"/>
+      <w:r>
+        <w:t>)</w:t>
+      </w:r>
+    </w:p>
+    <w:p>
+      <w:pPr>
+        <w:numPr>
+          <w:ilvl w:val="2"/>
+          <w:numId w:val="11"/>
+        </w:numPr>
+      </w:pPr>
+      <w:proofErr w:type="spellStart"/>
+      <w:r>
+        <w:t>optionBlue</w:t>
+      </w:r>
+      <w:proofErr w:type="spellEnd"/>
+      <w:r>
+        <w:t xml:space="preserve"> [</w:t>
+      </w:r>
+      <w:proofErr w:type="spellStart"/>
+      <w:r>
+        <w:t>string</w:t>
+      </w:r>
+      <w:proofErr w:type="spellEnd"/>
+      <w:r>
+        <w:t xml:space="preserve">] </w:t>
+      </w:r>
+      <w:r>
+        <w:t>(</w:t>
+      </w:r>
+      <w:proofErr w:type="spellStart"/>
+      <w:r>
+        <w:t>if</w:t>
+      </w:r>
+      <w:proofErr w:type="spellEnd"/>
+      <w:r>
+        <w:t xml:space="preserve"> </w:t>
+      </w:r>
+      <w:proofErr w:type="spellStart"/>
+      <w:r>
+        <w:t>category</w:t>
+      </w:r>
+      <w:proofErr w:type="spellEnd"/>
+      <w:r>
+        <w:t xml:space="preserve"> == </w:t>
+      </w:r>
+      <w:proofErr w:type="spellStart"/>
+      <w:r>
+        <w:t>wouldyourather</w:t>
+      </w:r>
+      <w:proofErr w:type="spellEnd"/>
+      <w:r>
+        <w:t>)</w:t>
+      </w:r>
+    </w:p>
+    <w:p>
+      <w:pPr>
+        <w:numPr>
+          <w:ilvl w:val="2"/>
+          <w:numId w:val="11"/>
+        </w:numPr>
+      </w:pPr>
+      <w:proofErr w:type="spellStart"/>
+      <w:r>
+        <w:t>optionRed</w:t>
+      </w:r>
+      <w:r>
+        <w:t>Number</w:t>
+      </w:r>
+      <w:proofErr w:type="spellEnd"/>
+      <w:r>
+        <w:t xml:space="preserve"> [</w:t>
+      </w:r>
+      <w:r>
+        <w:t>int</w:t>
+      </w:r>
+      <w:r>
+        <w:t>] (</w:t>
+      </w:r>
+      <w:proofErr w:type="spellStart"/>
+      <w:r>
+        <w:t>if</w:t>
+      </w:r>
+      <w:proofErr w:type="spellEnd"/>
+      <w:r>
+        <w:t xml:space="preserve"> </w:t>
+      </w:r>
+      <w:proofErr w:type="spellStart"/>
+      <w:r>
+        <w:t>category</w:t>
+      </w:r>
+      <w:proofErr w:type="spellEnd"/>
+      <w:r>
+        <w:t xml:space="preserve"> == </w:t>
+      </w:r>
+      <w:proofErr w:type="spellStart"/>
+      <w:r>
+        <w:t>wouldyourather</w:t>
+      </w:r>
+      <w:proofErr w:type="spellEnd"/>
+      <w:r>
+        <w:t>)</w:t>
+      </w:r>
+    </w:p>
+    <w:p>
+      <w:pPr>
+        <w:numPr>
+          <w:ilvl w:val="2"/>
+          <w:numId w:val="11"/>
+        </w:numPr>
+      </w:pPr>
+      <w:proofErr w:type="spellStart"/>
+      <w:r>
+        <w:t>optionBlue</w:t>
+      </w:r>
+      <w:r>
+        <w:t>Number</w:t>
+      </w:r>
+      <w:proofErr w:type="spellEnd"/>
+      <w:r>
+        <w:t xml:space="preserve"> [</w:t>
+      </w:r>
+      <w:r>
+        <w:t>int</w:t>
+      </w:r>
+      <w:r>
+        <w:t>] (</w:t>
+      </w:r>
+      <w:proofErr w:type="spellStart"/>
+      <w:r>
+        <w:t>if</w:t>
+      </w:r>
+      <w:proofErr w:type="spellEnd"/>
+      <w:r>
+        <w:t xml:space="preserve"> </w:t>
+      </w:r>
+      <w:proofErr w:type="spellStart"/>
+      <w:r>
+        <w:t>category</w:t>
+      </w:r>
+      <w:proofErr w:type="spellEnd"/>
+      <w:r>
+        <w:t xml:space="preserve"> == </w:t>
+      </w:r>
+      <w:proofErr w:type="spellStart"/>
+      <w:r>
+        <w:t>wouldyourather</w:t>
+      </w:r>
+      <w:proofErr w:type="spellEnd"/>
+      <w:r>
+        <w:t>)</w:t>
+      </w:r>
+    </w:p>
+    <w:p>
+      <w:pPr>
+        <w:numPr>
+          <w:ilvl w:val="2"/>
+          <w:numId w:val="11"/>
+        </w:numPr>
+      </w:pPr>
+      <w:proofErr w:type="spellStart"/>
+      <w:r>
+        <w:t>answers</w:t>
+      </w:r>
+      <w:proofErr w:type="spellEnd"/>
+      <w:r>
+        <w:t xml:space="preserve"> [map] -&gt; </w:t>
+      </w:r>
+      <w:proofErr w:type="spellStart"/>
+      <w:r>
+        <w:t>answer</w:t>
+      </w:r>
+      <w:proofErr w:type="spellEnd"/>
+      <w:r>
+        <w:t xml:space="preserve">(1, 2, 3 </w:t>
+      </w:r>
+      <w:proofErr w:type="spellStart"/>
+      <w:r>
+        <w:t>then</w:t>
+      </w:r>
+      <w:proofErr w:type="spellEnd"/>
+      <w:r>
+        <w:t xml:space="preserve"> </w:t>
+      </w:r>
+      <w:proofErr w:type="spellStart"/>
+      <w:r>
+        <w:t>so</w:t>
+      </w:r>
+      <w:proofErr w:type="spellEnd"/>
+      <w:r>
+        <w:t xml:space="preserve"> </w:t>
+      </w:r>
+      <w:proofErr w:type="spellStart"/>
+      <w:r>
+        <w:t>on</w:t>
+      </w:r>
+      <w:proofErr w:type="spellEnd"/>
+      <w:r>
+        <w:t>)</w:t>
+      </w:r>
+      <w:r>
+        <w:t xml:space="preserve"> </w:t>
+      </w:r>
+      <w:r>
+        <w:t>[</w:t>
+      </w:r>
+      <w:r>
+        <w:t xml:space="preserve">map] -&gt; </w:t>
+      </w:r>
+      <w:proofErr w:type="spellStart"/>
+      <w:r>
+        <w:t>likes</w:t>
+      </w:r>
+      <w:proofErr w:type="spellEnd"/>
+      <w:r>
+        <w:t xml:space="preserve"> [int], </w:t>
+      </w:r>
+      <w:proofErr w:type="spellStart"/>
+      <w:r>
+        <w:t>userID</w:t>
+      </w:r>
+      <w:proofErr w:type="spellEnd"/>
+      <w:r>
+        <w:t xml:space="preserve"> [</w:t>
+      </w:r>
+      <w:proofErr w:type="spellStart"/>
+      <w:r>
+        <w:t>string</w:t>
+      </w:r>
+      <w:proofErr w:type="spellEnd"/>
+      <w:r>
+        <w:t>],</w:t>
+      </w:r>
+      <w:r>
+        <w:t xml:space="preserve"> </w:t>
+      </w:r>
+      <w:proofErr w:type="spellStart"/>
+      <w:r>
+        <w:t>comments</w:t>
+      </w:r>
+      <w:proofErr w:type="spellEnd"/>
+      <w:r>
+        <w:t xml:space="preserve"> </w:t>
+      </w:r>
+      <w:r>
+        <w:t xml:space="preserve">[map] -&gt; comment(1, 2, 3 </w:t>
+      </w:r>
+      <w:proofErr w:type="spellStart"/>
+      <w:r>
+        <w:t>then</w:t>
+      </w:r>
+      <w:proofErr w:type="spellEnd"/>
+      <w:r>
+        <w:t xml:space="preserve"> </w:t>
+      </w:r>
+      <w:proofErr w:type="spellStart"/>
+      <w:r>
+        <w:t>so</w:t>
+      </w:r>
+      <w:proofErr w:type="spellEnd"/>
+      <w:r>
+        <w:t xml:space="preserve"> </w:t>
+      </w:r>
+      <w:proofErr w:type="spellStart"/>
+      <w:r>
+        <w:t>on</w:t>
+      </w:r>
+      <w:proofErr w:type="spellEnd"/>
+      <w:r>
+        <w:t>)</w:t>
+      </w:r>
+      <w:r>
+        <w:t xml:space="preserve"> </w:t>
+      </w:r>
+      <w:r>
+        <w:t>[</w:t>
+      </w:r>
+      <w:r>
+        <w:t>map</w:t>
+      </w:r>
+      <w:r>
+        <w:t xml:space="preserve">] -&gt; </w:t>
+      </w:r>
+      <w:proofErr w:type="spellStart"/>
+      <w:r>
+        <w:t>likes</w:t>
+      </w:r>
+      <w:proofErr w:type="spellEnd"/>
+      <w:r>
+        <w:t xml:space="preserve"> </w:t>
+      </w:r>
+      <w:r>
+        <w:t>[</w:t>
+      </w:r>
+      <w:proofErr w:type="spellStart"/>
+      <w:r>
+        <w:t>num</w:t>
+      </w:r>
+      <w:proofErr w:type="spellEnd"/>
+      <w:r>
+        <w:t xml:space="preserve">], </w:t>
+      </w:r>
+      <w:proofErr w:type="spellStart"/>
+      <w:r>
+        <w:t>userID</w:t>
+      </w:r>
+      <w:proofErr w:type="spellEnd"/>
+      <w:r>
+        <w:t xml:space="preserve"> [</w:t>
+      </w:r>
+      <w:proofErr w:type="spellStart"/>
+      <w:r>
+        <w:t>string</w:t>
+      </w:r>
+      <w:proofErr w:type="spellEnd"/>
+      <w:r>
+        <w:t>]</w:t>
       </w:r>
     </w:p>
     <w:p>
@@ -1356,8 +2099,9 @@
     </w:p>
     <w:p>
       <w:r>
+        <w:lastRenderedPageBreak/>
         <w:pict w14:anchorId="76E70C78">
-          <v:rect id="_x0000_i1092" style="width:0;height:1.5pt" o:hralign="center" o:hrstd="t" o:hr="t" fillcolor="#a0a0a0" stroked="f"/>
+          <v:rect id="_x0000_i1032" style="width:0;height:1.5pt" o:hralign="center" o:hrstd="t" o:hr="t" fillcolor="#a0a0a0" stroked="f"/>
         </w:pict>
       </w:r>
     </w:p>
@@ -1576,125 +2320,334 @@
           <w:b/>
           <w:bCs/>
         </w:rPr>
+        <w:t>Profil:</w:t>
+      </w:r>
+      <w:r>
+        <w:t xml:space="preserve"> saját válaszok, hozzászólások</w:t>
+      </w:r>
+      <w:r>
+        <w:t>, rang, fiók törlése</w:t>
+      </w:r>
+    </w:p>
+    <w:p>
+      <w:pPr>
+        <w:numPr>
+          <w:ilvl w:val="0"/>
+          <w:numId w:val="14"/>
+        </w:numPr>
+      </w:pPr>
+      <w:r>
+        <w:rPr>
+          <w:b/>
+          <w:bCs/>
+        </w:rPr>
+        <w:t>Közösség:</w:t>
+      </w:r>
+      <w:r>
+        <w:t xml:space="preserve"> </w:t>
+      </w:r>
+      <w:r>
+        <w:t>lega</w:t>
+      </w:r>
+      <w:r>
+        <w:t>ktív</w:t>
+      </w:r>
+      <w:r>
+        <w:t>abb</w:t>
+      </w:r>
+      <w:r>
+        <w:t xml:space="preserve"> felhasználók, </w:t>
+      </w:r>
+      <w:r>
+        <w:t xml:space="preserve">legnépszerűbb </w:t>
+      </w:r>
+      <w:r>
+        <w:t>viták</w:t>
+      </w:r>
+      <w:r>
+        <w:t xml:space="preserve">, </w:t>
+      </w:r>
+      <w:proofErr w:type="spellStart"/>
+      <w:r>
+        <w:t>github</w:t>
+      </w:r>
+      <w:proofErr w:type="spellEnd"/>
+      <w:r>
+        <w:t xml:space="preserve"> </w:t>
+      </w:r>
+      <w:proofErr w:type="spellStart"/>
+      <w:r>
+        <w:t>repo</w:t>
+      </w:r>
+      <w:proofErr w:type="spellEnd"/>
+    </w:p>
+    <w:p>
+      <w:pPr>
+        <w:numPr>
+          <w:ilvl w:val="0"/>
+          <w:numId w:val="14"/>
+        </w:numPr>
+      </w:pPr>
+      <w:r>
+        <w:rPr>
+          <w:b/>
+          <w:bCs/>
+        </w:rPr>
+        <w:t>Regisztráció / bejelentkezés</w:t>
+      </w:r>
+      <w:r>
+        <w:t xml:space="preserve"> oldal</w:t>
+      </w:r>
+    </w:p>
+    <w:p>
+      <w:pPr>
+        <w:numPr>
+          <w:ilvl w:val="0"/>
+          <w:numId w:val="14"/>
+        </w:numPr>
+      </w:pPr>
+      <w:r>
+        <w:t>Segítség: oldal célja + célközönség + FAQ + űrlap beküldés</w:t>
+      </w:r>
+    </w:p>
+    <w:p>
+      <w:r>
+        <w:pict w14:anchorId="18D647D7">
+          <v:rect id="_x0000_i1033" style="width:0;height:1.5pt" o:hralign="center" o:hrstd="t" o:hr="t" fillcolor="#a0a0a0" stroked="f"/>
+        </w:pict>
+      </w:r>
+    </w:p>
+    <w:p>
+      <w:pPr>
+        <w:rPr>
+          <w:b/>
+          <w:bCs/>
+        </w:rPr>
+      </w:pPr>
+    </w:p>
+    <w:p>
+      <w:pPr>
+        <w:rPr>
+          <w:b/>
+          <w:bCs/>
+        </w:rPr>
+      </w:pPr>
+      <w:r>
+        <w:rPr>
+          <w:b/>
+          <w:bCs/>
+        </w:rPr>
+        <w:t>7. SEO optimalizálás</w:t>
+      </w:r>
+    </w:p>
+    <w:p>
+      <w:pPr>
+        <w:numPr>
+          <w:ilvl w:val="0"/>
+          <w:numId w:val="15"/>
+        </w:numPr>
+      </w:pPr>
+      <w:proofErr w:type="spellStart"/>
+      <w:r>
+        <w:rPr>
+          <w:b/>
+          <w:bCs/>
+        </w:rPr>
+        <w:t>Meta</w:t>
+      </w:r>
+      <w:proofErr w:type="spellEnd"/>
+      <w:r>
+        <w:rPr>
+          <w:b/>
+          <w:bCs/>
+        </w:rPr>
+        <w:t xml:space="preserve"> tagek, </w:t>
+      </w:r>
+      <w:proofErr w:type="spellStart"/>
+      <w:r>
+        <w:rPr>
+          <w:b/>
+          <w:bCs/>
+        </w:rPr>
+        <w:t>description</w:t>
+      </w:r>
+      <w:proofErr w:type="spellEnd"/>
+      <w:r>
+        <w:rPr>
+          <w:b/>
+          <w:bCs/>
+        </w:rPr>
+        <w:t xml:space="preserve"> beállítása</w:t>
+      </w:r>
+    </w:p>
+    <w:p>
+      <w:pPr>
+        <w:numPr>
+          <w:ilvl w:val="0"/>
+          <w:numId w:val="15"/>
+        </w:numPr>
+      </w:pPr>
+      <w:r>
+        <w:rPr>
+          <w:b/>
+          <w:bCs/>
+        </w:rPr>
+        <w:t>Minden egyes feladvány/kérdéshez SEO tagek beállítása</w:t>
+      </w:r>
+    </w:p>
+    <w:p>
+      <w:pPr>
+        <w:numPr>
+          <w:ilvl w:val="0"/>
+          <w:numId w:val="15"/>
+        </w:numPr>
+      </w:pPr>
+      <w:r>
+        <w:rPr>
+          <w:b/>
+          <w:bCs/>
+        </w:rPr>
+        <w:t>Site indexelése</w:t>
+      </w:r>
+    </w:p>
+    <w:p>
+      <w:r>
+        <w:pict w14:anchorId="37ED909E">
+          <v:rect id="_x0000_i1034" style="width:0;height:1.5pt" o:hralign="center" o:hrstd="t" o:hr="t" fillcolor="#a0a0a0" stroked="f"/>
+        </w:pict>
+      </w:r>
+    </w:p>
+    <w:p>
+      <w:pPr>
+        <w:rPr>
+          <w:b/>
+          <w:bCs/>
+        </w:rPr>
+      </w:pPr>
+      <w:r>
+        <w:rPr>
+          <w:b/>
+          <w:bCs/>
+        </w:rPr>
+        <w:t>8</w:t>
+      </w:r>
+      <w:r>
+        <w:rPr>
+          <w:b/>
+          <w:bCs/>
+        </w:rPr>
+        <w:t xml:space="preserve">.  </w:t>
+      </w:r>
+      <w:r>
+        <w:rPr>
+          <w:b/>
+          <w:bCs/>
+        </w:rPr>
+        <w:t>Későbbi fejlesztések</w:t>
+      </w:r>
+    </w:p>
+    <w:p>
+      <w:pPr>
+        <w:numPr>
+          <w:ilvl w:val="0"/>
+          <w:numId w:val="15"/>
+        </w:numPr>
+      </w:pPr>
+      <w:proofErr w:type="spellStart"/>
+      <w:r>
+        <w:rPr>
+          <w:b/>
+          <w:bCs/>
+        </w:rPr>
+        <w:t>Firebase</w:t>
+      </w:r>
+      <w:proofErr w:type="spellEnd"/>
+      <w:r>
+        <w:rPr>
+          <w:b/>
+          <w:bCs/>
+        </w:rPr>
+        <w:t xml:space="preserve"> indexek</w:t>
+      </w:r>
+      <w:r>
+        <w:t xml:space="preserve"> használata </w:t>
+      </w:r>
+      <w:proofErr w:type="spellStart"/>
+      <w:r>
+        <w:t>duplikációellenőrzéshez</w:t>
+      </w:r>
+      <w:proofErr w:type="spellEnd"/>
+    </w:p>
+    <w:p>
+      <w:pPr>
+        <w:numPr>
+          <w:ilvl w:val="0"/>
+          <w:numId w:val="15"/>
+        </w:numPr>
+      </w:pPr>
+      <w:proofErr w:type="spellStart"/>
+      <w:r>
+        <w:rPr>
+          <w:b/>
+          <w:bCs/>
+        </w:rPr>
+        <w:t>Cloud</w:t>
+      </w:r>
+      <w:proofErr w:type="spellEnd"/>
+      <w:r>
+        <w:rPr>
+          <w:b/>
+          <w:bCs/>
+        </w:rPr>
+        <w:t xml:space="preserve"> </w:t>
+      </w:r>
+      <w:proofErr w:type="spellStart"/>
+      <w:r>
+        <w:rPr>
+          <w:b/>
+          <w:bCs/>
+        </w:rPr>
+        <w:t>Functions</w:t>
+      </w:r>
+      <w:proofErr w:type="spellEnd"/>
+      <w:r>
+        <w:t xml:space="preserve"> az automatikus törléshez (félbehagyott regisztráció)</w:t>
+      </w:r>
+    </w:p>
+    <w:p>
+      <w:pPr>
+        <w:numPr>
+          <w:ilvl w:val="0"/>
+          <w:numId w:val="15"/>
+        </w:numPr>
+      </w:pPr>
+      <w:proofErr w:type="spellStart"/>
+      <w:r>
+        <w:rPr>
+          <w:b/>
+          <w:bCs/>
+        </w:rPr>
         <w:lastRenderedPageBreak/>
-        <w:t>Profil:</w:t>
-      </w:r>
-      <w:r>
-        <w:t xml:space="preserve"> saját válaszok, hozzászólások</w:t>
-      </w:r>
-      <w:r>
-        <w:t>, rang, fiók törlése</w:t>
-      </w:r>
-    </w:p>
-    <w:p>
-      <w:pPr>
-        <w:numPr>
-          <w:ilvl w:val="0"/>
-          <w:numId w:val="14"/>
-        </w:numPr>
-      </w:pPr>
-      <w:r>
-        <w:rPr>
-          <w:b/>
-          <w:bCs/>
-        </w:rPr>
-        <w:t>Közösség:</w:t>
-      </w:r>
-      <w:r>
-        <w:t xml:space="preserve"> </w:t>
-      </w:r>
-      <w:r>
-        <w:t>lega</w:t>
-      </w:r>
-      <w:r>
-        <w:t>ktív</w:t>
-      </w:r>
-      <w:r>
-        <w:t>abb</w:t>
-      </w:r>
-      <w:r>
-        <w:t xml:space="preserve"> felhasználók, </w:t>
-      </w:r>
-      <w:r>
-        <w:t xml:space="preserve">legnépszerűbb </w:t>
-      </w:r>
-      <w:r>
-        <w:t>viták</w:t>
-      </w:r>
-      <w:r>
-        <w:t xml:space="preserve">, </w:t>
-      </w:r>
-      <w:proofErr w:type="spellStart"/>
-      <w:r>
-        <w:t>github</w:t>
-      </w:r>
-      <w:proofErr w:type="spellEnd"/>
-      <w:r>
-        <w:t xml:space="preserve"> </w:t>
-      </w:r>
-      <w:proofErr w:type="spellStart"/>
-      <w:r>
-        <w:t>repo</w:t>
-      </w:r>
-      <w:proofErr w:type="spellEnd"/>
-    </w:p>
-    <w:p>
-      <w:pPr>
-        <w:numPr>
-          <w:ilvl w:val="0"/>
-          <w:numId w:val="14"/>
-        </w:numPr>
-      </w:pPr>
-      <w:r>
-        <w:rPr>
-          <w:b/>
-          <w:bCs/>
-        </w:rPr>
-        <w:t>Regisztráció / bejelentkezés</w:t>
-      </w:r>
-      <w:r>
-        <w:t xml:space="preserve"> oldal</w:t>
-      </w:r>
-    </w:p>
-    <w:p>
-      <w:pPr>
-        <w:numPr>
-          <w:ilvl w:val="0"/>
-          <w:numId w:val="14"/>
-        </w:numPr>
-      </w:pPr>
-      <w:r>
-        <w:t>Segítség: oldal célja + célközönség + FAQ + űrlap beküldés</w:t>
-      </w:r>
-    </w:p>
-    <w:p>
-      <w:r>
-        <w:pict w14:anchorId="18D647D7">
-          <v:rect id="_x0000_i1093" style="width:0;height:1.5pt" o:hralign="center" o:hrstd="t" o:hr="t" fillcolor="#a0a0a0" stroked="f"/>
-        </w:pict>
-      </w:r>
-    </w:p>
-    <w:p>
-      <w:pPr>
-        <w:rPr>
-          <w:b/>
-          <w:bCs/>
-        </w:rPr>
-      </w:pPr>
-    </w:p>
-    <w:p>
-      <w:pPr>
-        <w:rPr>
-          <w:b/>
-          <w:bCs/>
-        </w:rPr>
-      </w:pPr>
-      <w:r>
-        <w:rPr>
-          <w:b/>
-          <w:bCs/>
-        </w:rPr>
-        <w:t>7. SEO optimalizálás</w:t>
+        <w:t>Rate</w:t>
+      </w:r>
+      <w:proofErr w:type="spellEnd"/>
+      <w:r>
+        <w:rPr>
+          <w:b/>
+          <w:bCs/>
+        </w:rPr>
+        <w:t xml:space="preserve"> limiting</w:t>
+      </w:r>
+      <w:r>
+        <w:t xml:space="preserve"> az </w:t>
+      </w:r>
+      <w:proofErr w:type="spellStart"/>
+      <w:r>
+        <w:t>abuse</w:t>
+      </w:r>
+      <w:proofErr w:type="spellEnd"/>
+      <w:r>
+        <w:t xml:space="preserve"> ellen</w:t>
       </w:r>
     </w:p>
     <w:p>
@@ -1710,31 +2663,18 @@
           <w:b/>
           <w:bCs/>
         </w:rPr>
-        <w:t>Meta</w:t>
-      </w:r>
-      <w:proofErr w:type="spellEnd"/>
-      <w:r>
-        <w:rPr>
-          <w:b/>
-          <w:bCs/>
-        </w:rPr>
-        <w:t xml:space="preserve"> tagek, </w:t>
-      </w:r>
-      <w:proofErr w:type="spellStart"/>
-      <w:r>
-        <w:rPr>
-          <w:b/>
-          <w:bCs/>
-        </w:rPr>
-        <w:t>description</w:t>
-      </w:r>
-      <w:proofErr w:type="spellEnd"/>
-      <w:r>
-        <w:rPr>
-          <w:b/>
-          <w:bCs/>
-        </w:rPr>
-        <w:t xml:space="preserve"> beállítása</w:t>
+        <w:t>Gamifikáció</w:t>
+      </w:r>
+      <w:proofErr w:type="spellEnd"/>
+      <w:r>
+        <w:rPr>
+          <w:b/>
+          <w:bCs/>
+        </w:rPr>
+        <w:t xml:space="preserve"> (jelvények, szintek)</w:t>
+      </w:r>
+      <w:r>
+        <w:t xml:space="preserve"> hosszú távra</w:t>
       </w:r>
     </w:p>
     <w:p>
@@ -1749,202 +2689,6 @@
           <w:b/>
           <w:bCs/>
         </w:rPr>
-        <w:t>Minden egyes feladvány/kérdéshez SEO tagek beállítása</w:t>
-      </w:r>
-    </w:p>
-    <w:p>
-      <w:pPr>
-        <w:numPr>
-          <w:ilvl w:val="0"/>
-          <w:numId w:val="15"/>
-        </w:numPr>
-      </w:pPr>
-      <w:r>
-        <w:rPr>
-          <w:b/>
-          <w:bCs/>
-        </w:rPr>
-        <w:t>Site indexelése</w:t>
-      </w:r>
-    </w:p>
-    <w:p>
-      <w:r>
-        <w:pict w14:anchorId="37ED909E">
-          <v:rect id="_x0000_i1105" style="width:0;height:1.5pt" o:hralign="center" o:hrstd="t" o:hr="t" fillcolor="#a0a0a0" stroked="f"/>
-        </w:pict>
-      </w:r>
-    </w:p>
-    <w:p>
-      <w:pPr>
-        <w:rPr>
-          <w:b/>
-          <w:bCs/>
-        </w:rPr>
-      </w:pPr>
-      <w:r>
-        <w:rPr>
-          <w:b/>
-          <w:bCs/>
-        </w:rPr>
-        <w:t>8</w:t>
-      </w:r>
-      <w:r>
-        <w:rPr>
-          <w:b/>
-          <w:bCs/>
-        </w:rPr>
-        <w:t xml:space="preserve">.  </w:t>
-      </w:r>
-      <w:r>
-        <w:rPr>
-          <w:b/>
-          <w:bCs/>
-        </w:rPr>
-        <w:t>Későbbi fejlesztések</w:t>
-      </w:r>
-    </w:p>
-    <w:p>
-      <w:pPr>
-        <w:numPr>
-          <w:ilvl w:val="0"/>
-          <w:numId w:val="15"/>
-        </w:numPr>
-      </w:pPr>
-      <w:proofErr w:type="spellStart"/>
-      <w:r>
-        <w:rPr>
-          <w:b/>
-          <w:bCs/>
-        </w:rPr>
-        <w:t>Firebase</w:t>
-      </w:r>
-      <w:proofErr w:type="spellEnd"/>
-      <w:r>
-        <w:rPr>
-          <w:b/>
-          <w:bCs/>
-        </w:rPr>
-        <w:t xml:space="preserve"> indexek</w:t>
-      </w:r>
-      <w:r>
-        <w:t xml:space="preserve"> használata </w:t>
-      </w:r>
-      <w:proofErr w:type="spellStart"/>
-      <w:r>
-        <w:t>duplikációellenőrzéshez</w:t>
-      </w:r>
-      <w:proofErr w:type="spellEnd"/>
-    </w:p>
-    <w:p>
-      <w:pPr>
-        <w:numPr>
-          <w:ilvl w:val="0"/>
-          <w:numId w:val="15"/>
-        </w:numPr>
-      </w:pPr>
-      <w:proofErr w:type="spellStart"/>
-      <w:r>
-        <w:rPr>
-          <w:b/>
-          <w:bCs/>
-        </w:rPr>
-        <w:t>Cloud</w:t>
-      </w:r>
-      <w:proofErr w:type="spellEnd"/>
-      <w:r>
-        <w:rPr>
-          <w:b/>
-          <w:bCs/>
-        </w:rPr>
-        <w:t xml:space="preserve"> </w:t>
-      </w:r>
-      <w:proofErr w:type="spellStart"/>
-      <w:r>
-        <w:rPr>
-          <w:b/>
-          <w:bCs/>
-        </w:rPr>
-        <w:t>Functions</w:t>
-      </w:r>
-      <w:proofErr w:type="spellEnd"/>
-      <w:r>
-        <w:t xml:space="preserve"> az automatikus törléshez (félbehagyott regisztráció)</w:t>
-      </w:r>
-    </w:p>
-    <w:p>
-      <w:pPr>
-        <w:numPr>
-          <w:ilvl w:val="0"/>
-          <w:numId w:val="15"/>
-        </w:numPr>
-      </w:pPr>
-      <w:proofErr w:type="spellStart"/>
-      <w:r>
-        <w:rPr>
-          <w:b/>
-          <w:bCs/>
-        </w:rPr>
-        <w:t>Rate</w:t>
-      </w:r>
-      <w:proofErr w:type="spellEnd"/>
-      <w:r>
-        <w:rPr>
-          <w:b/>
-          <w:bCs/>
-        </w:rPr>
-        <w:t xml:space="preserve"> limiting</w:t>
-      </w:r>
-      <w:r>
-        <w:t xml:space="preserve"> az </w:t>
-      </w:r>
-      <w:proofErr w:type="spellStart"/>
-      <w:r>
-        <w:t>abuse</w:t>
-      </w:r>
-      <w:proofErr w:type="spellEnd"/>
-      <w:r>
-        <w:t xml:space="preserve"> ellen</w:t>
-      </w:r>
-    </w:p>
-    <w:p>
-      <w:pPr>
-        <w:numPr>
-          <w:ilvl w:val="0"/>
-          <w:numId w:val="15"/>
-        </w:numPr>
-      </w:pPr>
-      <w:proofErr w:type="spellStart"/>
-      <w:r>
-        <w:rPr>
-          <w:b/>
-          <w:bCs/>
-        </w:rPr>
-        <w:t>Gamifikáció</w:t>
-      </w:r>
-      <w:proofErr w:type="spellEnd"/>
-      <w:r>
-        <w:rPr>
-          <w:b/>
-          <w:bCs/>
-        </w:rPr>
-        <w:t xml:space="preserve"> (jelvények, szintek)</w:t>
-      </w:r>
-      <w:r>
-        <w:t xml:space="preserve"> hosszú távra</w:t>
-      </w:r>
-    </w:p>
-    <w:p>
-      <w:pPr>
-        <w:numPr>
-          <w:ilvl w:val="0"/>
-          <w:numId w:val="15"/>
-        </w:numPr>
-      </w:pPr>
-      <w:r>
-        <w:rPr>
-          <w:b/>
-          <w:bCs/>
-        </w:rPr>
         <w:t>AI javaslat új kérdésekre</w:t>
       </w:r>
       <w:r>
@@ -1954,7 +2698,7 @@
     <w:p>
       <w:r>
         <w:pict w14:anchorId="6F8ED167">
-          <v:rect id="_x0000_i1094" style="width:0;height:1.5pt" o:hralign="center" o:hrstd="t" o:hr="t" fillcolor="#a0a0a0" stroked="f"/>
+          <v:rect id="_x0000_i1035" style="width:0;height:1.5pt" o:hralign="center" o:hrstd="t" o:hr="t" fillcolor="#a0a0a0" stroked="f"/>
         </w:pict>
       </w:r>
     </w:p>
@@ -5135,6 +5879,7 @@
   <w:style w:type="character" w:default="1" w:styleId="Bekezdsalapbettpusa">
     <w:name w:val="Default Paragraph Font"/>
     <w:uiPriority w:val="1"/>
+    <w:semiHidden/>
     <w:unhideWhenUsed/>
   </w:style>
   <w:style w:type="table" w:default="1" w:styleId="Normltblzat">

</xml_diff>